<commit_message>
Fix erratas in theme 6
</commit_message>
<xml_diff>
--- a/6. Формальное исполнение алгоритмов/Практика.docx
+++ b/6. Формальное исполнение алгоритмов/Практика.docx
@@ -2283,7 +2283,7 @@
         <w:rPr>
           <w:rtl w:val="0"/>
         </w:rPr>
-        <w:t xml:space="preserve">Было проведено 9 пусков с входными даными:</w:t>
+        <w:t xml:space="preserve">Было проведено 9 пусков с входными данными:</w:t>
       </w:r>
     </w:p>
     <w:p>
@@ -2835,19 +2835,19 @@
         <w:rPr>
           <w:rtl w:val="0"/>
         </w:rPr>
-        <w:t xml:space="preserve">        then writeln('YES')</w:t>
-      </w:r>
-    </w:p>
-    <w:p>
-      <w:pPr>
-        <w:ind w:left="720" w:firstLine="0"/>
-        <w:rPr/>
-      </w:pPr>
-      <w:r>
-        <w:rPr>
-          <w:rtl w:val="0"/>
-        </w:rPr>
-        <w:t xml:space="preserve">        else writeln('NO')</w:t>
+        <w:t xml:space="preserve">        then writeln('ДА')</w:t>
+      </w:r>
+    </w:p>
+    <w:p>
+      <w:pPr>
+        <w:ind w:left="720" w:firstLine="0"/>
+        <w:rPr/>
+      </w:pPr>
+      <w:r>
+        <w:rPr>
+          <w:rtl w:val="0"/>
+        </w:rPr>
+        <w:t xml:space="preserve">        else writeln('НЕТ')</w:t>
       </w:r>
     </w:p>
     <w:p>

</xml_diff>